<commit_message>
Ažurirani SSU-ovi, dodati pdf-ovi, u izlog dodat autorski komentar i povezivanje sa drugim stranicama, fali još modal za zahtev
</commit_message>
<xml_diff>
--- a/faza2/ssu/ssu_dodavanje_proizvoda.docx
+++ b/faza2/ssu/ssu_dodavanje_proizvoda.docx
@@ -13,6 +13,7 @@
           <w:szCs w:val="32"/>
         </w:rPr>
       </w:pPr>
+      <w:proofErr w:type="spellStart"/>
       <w:r>
         <w:rPr>
           <w:b/>
@@ -20,8 +21,49 @@
           <w:sz w:val="32"/>
           <w:szCs w:val="32"/>
         </w:rPr>
-        <w:t>Elektrotehnički fakultet u Beogradu</w:t>
-      </w:r>
+        <w:t>Elektrotehnički</w:t>
+      </w:r>
+      <w:proofErr w:type="spellEnd"/>
+      <w:r>
+        <w:rPr>
+          <w:b/>
+          <w:bCs/>
+          <w:sz w:val="32"/>
+          <w:szCs w:val="32"/>
+        </w:rPr>
+        <w:t xml:space="preserve"> </w:t>
+      </w:r>
+      <w:proofErr w:type="spellStart"/>
+      <w:r>
+        <w:rPr>
+          <w:b/>
+          <w:bCs/>
+          <w:sz w:val="32"/>
+          <w:szCs w:val="32"/>
+        </w:rPr>
+        <w:t>fakultet</w:t>
+      </w:r>
+      <w:proofErr w:type="spellEnd"/>
+      <w:r>
+        <w:rPr>
+          <w:b/>
+          <w:bCs/>
+          <w:sz w:val="32"/>
+          <w:szCs w:val="32"/>
+        </w:rPr>
+        <w:t xml:space="preserve"> u </w:t>
+      </w:r>
+      <w:proofErr w:type="spellStart"/>
+      <w:r>
+        <w:rPr>
+          <w:b/>
+          <w:bCs/>
+          <w:sz w:val="32"/>
+          <w:szCs w:val="32"/>
+        </w:rPr>
+        <w:t>Beogradu</w:t>
+      </w:r>
+      <w:proofErr w:type="spellEnd"/>
     </w:p>
     <w:p>
       <w:pPr>
@@ -66,6 +108,7 @@
           <w:color w:val="18642F"/>
         </w:rPr>
       </w:pPr>
+      <w:proofErr w:type="spellStart"/>
       <w:r>
         <w:rPr>
           <w:b/>
@@ -74,6 +117,7 @@
         </w:rPr>
         <w:t>Projekat</w:t>
       </w:r>
+      <w:proofErr w:type="spellEnd"/>
     </w:p>
     <w:p>
       <w:pPr>
@@ -88,6 +132,7 @@
           <w:lang w:val="sr-Latn-RS"/>
         </w:rPr>
       </w:pPr>
+      <w:proofErr w:type="spellStart"/>
       <w:r>
         <w:rPr>
           <w:b/>
@@ -96,7 +141,40 @@
           <w:iCs/>
           <w:color w:val="18642F"/>
         </w:rPr>
-        <w:t xml:space="preserve">Digitalna pijaca </w:t>
+        <w:t>Digitalna</w:t>
+      </w:r>
+      <w:proofErr w:type="spellEnd"/>
+      <w:r>
+        <w:rPr>
+          <w:b/>
+          <w:bCs/>
+          <w:i/>
+          <w:iCs/>
+          <w:color w:val="18642F"/>
+        </w:rPr>
+        <w:t xml:space="preserve"> </w:t>
+      </w:r>
+      <w:proofErr w:type="spellStart"/>
+      <w:r>
+        <w:rPr>
+          <w:b/>
+          <w:bCs/>
+          <w:i/>
+          <w:iCs/>
+          <w:color w:val="18642F"/>
+        </w:rPr>
+        <w:t>pijaca</w:t>
+      </w:r>
+      <w:proofErr w:type="spellEnd"/>
+      <w:r>
+        <w:rPr>
+          <w:b/>
+          <w:bCs/>
+          <w:i/>
+          <w:iCs/>
+          <w:color w:val="18642F"/>
+        </w:rPr>
+        <w:t xml:space="preserve"> </w:t>
       </w:r>
       <w:r>
         <w:rPr>
@@ -118,8 +196,21 @@
           <w:color w:val="18642F"/>
           <w:lang w:val="sr-Latn-RS"/>
         </w:rPr>
-        <w:t>Postani domaćin!“</w:t>
-      </w:r>
+        <w:t xml:space="preserve">Postani </w:t>
+      </w:r>
+      <w:proofErr w:type="gramStart"/>
+      <w:r>
+        <w:rPr>
+          <w:b/>
+          <w:bCs/>
+          <w:i/>
+          <w:iCs/>
+          <w:color w:val="18642F"/>
+          <w:lang w:val="sr-Latn-RS"/>
+        </w:rPr>
+        <w:t>domaćin!“</w:t>
+      </w:r>
+      <w:proofErr w:type="gramEnd"/>
     </w:p>
     <w:p>
       <w:pPr>
@@ -261,6 +352,7 @@
           <w:szCs w:val="24"/>
         </w:rPr>
       </w:pPr>
+      <w:proofErr w:type="spellStart"/>
       <w:r>
         <w:rPr>
           <w:b/>
@@ -269,7 +361,18 @@
           <w:sz w:val="32"/>
           <w:szCs w:val="24"/>
         </w:rPr>
-        <w:t>Verzija 1.0</w:t>
+        <w:t>Verzija</w:t>
+      </w:r>
+      <w:proofErr w:type="spellEnd"/>
+      <w:r>
+        <w:rPr>
+          <w:b/>
+          <w:bCs/>
+          <w:color w:val="18642F"/>
+          <w:sz w:val="32"/>
+          <w:szCs w:val="24"/>
+        </w:rPr>
+        <w:t xml:space="preserve"> 1.0</w:t>
       </w:r>
     </w:p>
     <w:p>
@@ -305,6 +408,7 @@
       </w:pPr>
       <w:bookmarkStart w:id="0" w:name="_Toc205135233"/>
       <w:bookmarkStart w:id="1" w:name="_Toc205135505"/>
+      <w:proofErr w:type="spellStart"/>
       <w:r>
         <w:rPr>
           <w:b/>
@@ -316,10 +420,37 @@
           <w:szCs w:val="40"/>
         </w:rPr>
         <w:lastRenderedPageBreak/>
-        <w:t>Zapisnik verzija</w:t>
+        <w:t>Zapisnik</w:t>
+      </w:r>
+      <w:proofErr w:type="spellEnd"/>
+      <w:r>
+        <w:rPr>
+          <w:b/>
+          <w:bCs/>
+          <w:i/>
+          <w:iCs/>
+          <w:color w:val="18642F"/>
+          <w:sz w:val="40"/>
+          <w:szCs w:val="40"/>
+        </w:rPr>
+        <w:t xml:space="preserve"> </w:t>
+      </w:r>
+      <w:proofErr w:type="spellStart"/>
+      <w:r>
+        <w:rPr>
+          <w:b/>
+          <w:bCs/>
+          <w:i/>
+          <w:iCs/>
+          <w:color w:val="18642F"/>
+          <w:sz w:val="40"/>
+          <w:szCs w:val="40"/>
+        </w:rPr>
+        <w:t>verzija</w:t>
       </w:r>
       <w:bookmarkEnd w:id="0"/>
       <w:bookmarkEnd w:id="1"/>
+      <w:proofErr w:type="spellEnd"/>
     </w:p>
     <w:tbl>
       <w:tblPr>
@@ -342,9 +473,11 @@
             <w:tcW w:w="2426" w:type="dxa"/>
           </w:tcPr>
           <w:p>
+            <w:proofErr w:type="spellStart"/>
             <w:r>
               <w:t>Verzija</w:t>
             </w:r>
+            <w:proofErr w:type="spellEnd"/>
           </w:p>
         </w:tc>
         <w:tc>
@@ -375,12 +508,14 @@
                 <w:color w:val="000000" w:themeColor="text1"/>
               </w:rPr>
             </w:pPr>
+            <w:proofErr w:type="spellStart"/>
             <w:r>
               <w:rPr>
                 <w:color w:val="000000" w:themeColor="text1"/>
               </w:rPr>
               <w:t>Opis</w:t>
             </w:r>
+            <w:proofErr w:type="spellEnd"/>
           </w:p>
         </w:tc>
         <w:tc>
@@ -458,18 +593,38 @@
             <w:pPr>
               <w:jc w:val="left"/>
             </w:pPr>
-            <w:r>
-              <w:t xml:space="preserve">Inicijalna verzija </w:t>
+            <w:proofErr w:type="spellStart"/>
+            <w:r>
+              <w:t>Inicijalna</w:t>
+            </w:r>
+            <w:proofErr w:type="spellEnd"/>
+            <w:r>
+              <w:t xml:space="preserve"> </w:t>
+            </w:r>
+            <w:proofErr w:type="spellStart"/>
+            <w:r>
+              <w:t>verzija</w:t>
+            </w:r>
+            <w:proofErr w:type="spellEnd"/>
+            <w:r>
+              <w:t xml:space="preserve"> </w:t>
             </w:r>
             <w:r>
               <w:t xml:space="preserve">SSU-a </w:t>
             </w:r>
-            <w:r>
-              <w:t xml:space="preserve">dodavanja </w:t>
-            </w:r>
+            <w:proofErr w:type="spellStart"/>
+            <w:r>
+              <w:t>dodavanja</w:t>
+            </w:r>
+            <w:proofErr w:type="spellEnd"/>
+            <w:r>
+              <w:t xml:space="preserve"> </w:t>
+            </w:r>
+            <w:proofErr w:type="spellStart"/>
             <w:r>
               <w:t>proizvoda</w:t>
             </w:r>
+            <w:proofErr w:type="spellEnd"/>
           </w:p>
         </w:tc>
         <w:tc>
@@ -501,14 +656,9 @@
             <w:tcW w:w="2426" w:type="dxa"/>
           </w:tcPr>
           <w:p>
-            <w:pPr>
-              <w:jc w:val="center"/>
-              <w:rPr>
-                <w:b/>
-                <w:bCs/>
-                <w:color w:val="218843"/>
-              </w:rPr>
-            </w:pPr>
+            <w:r>
+              <w:t>1.1</w:t>
+            </w:r>
           </w:p>
         </w:tc>
         <w:tc>
@@ -516,14 +666,9 @@
             <w:tcW w:w="2426" w:type="dxa"/>
           </w:tcPr>
           <w:p>
-            <w:pPr>
-              <w:jc w:val="center"/>
-              <w:rPr>
-                <w:b/>
-                <w:bCs/>
-                <w:color w:val="218843"/>
-              </w:rPr>
-            </w:pPr>
+            <w:r>
+              <w:t>13.8.2025.</w:t>
+            </w:r>
           </w:p>
         </w:tc>
         <w:tc>
@@ -531,14 +676,19 @@
             <w:tcW w:w="2427" w:type="dxa"/>
           </w:tcPr>
           <w:p>
-            <w:pPr>
-              <w:jc w:val="center"/>
-              <w:rPr>
-                <w:b/>
-                <w:bCs/>
-                <w:color w:val="218843"/>
-              </w:rPr>
-            </w:pPr>
+            <w:proofErr w:type="spellStart"/>
+            <w:r>
+              <w:t>Sitne</w:t>
+            </w:r>
+            <w:proofErr w:type="spellEnd"/>
+            <w:r>
+              <w:t xml:space="preserve"> </w:t>
+            </w:r>
+            <w:proofErr w:type="spellStart"/>
+            <w:r>
+              <w:t>izmene</w:t>
+            </w:r>
+            <w:proofErr w:type="spellEnd"/>
           </w:p>
         </w:tc>
         <w:tc>
@@ -546,14 +696,9 @@
             <w:tcW w:w="2427" w:type="dxa"/>
           </w:tcPr>
           <w:p>
-            <w:pPr>
-              <w:jc w:val="center"/>
-              <w:rPr>
-                <w:b/>
-                <w:bCs/>
-                <w:color w:val="218843"/>
-              </w:rPr>
-            </w:pPr>
+            <w:r>
+              <w:t>Luka Lazarević</w:t>
+            </w:r>
           </w:p>
         </w:tc>
       </w:tr>
@@ -589,6 +734,7 @@
           <w:lang w:val="en-US"/>
         </w:rPr>
       </w:pPr>
+      <w:proofErr w:type="spellStart"/>
       <w:r>
         <w:rPr>
           <w:b/>
@@ -602,6 +748,7 @@
         <w:lastRenderedPageBreak/>
         <w:t>Sadržaj</w:t>
       </w:r>
+      <w:proofErr w:type="spellEnd"/>
     </w:p>
     <w:sdt>
       <w:sdtPr>
@@ -1278,12 +1425,17 @@
       <w:bookmarkStart w:id="5" w:name="_Toc205660791"/>
       <w:r>
         <w:lastRenderedPageBreak/>
-        <w:t>1. Uvod</w:t>
+        <w:t xml:space="preserve">1. </w:t>
+      </w:r>
+      <w:proofErr w:type="spellStart"/>
+      <w:r>
+        <w:t>Uvod</w:t>
       </w:r>
       <w:bookmarkEnd w:id="2"/>
       <w:bookmarkEnd w:id="3"/>
       <w:bookmarkEnd w:id="4"/>
       <w:bookmarkEnd w:id="5"/>
+      <w:proofErr w:type="spellEnd"/>
     </w:p>
     <w:p>
       <w:pPr>
@@ -1294,25 +1446,125 @@
       <w:bookmarkStart w:id="8" w:name="_Toc205136687"/>
       <w:bookmarkStart w:id="9" w:name="_Toc205660792"/>
       <w:r>
-        <w:t>1.1. Rezime</w:t>
+        <w:t xml:space="preserve">1.1. </w:t>
+      </w:r>
+      <w:proofErr w:type="spellStart"/>
+      <w:r>
+        <w:t>Rezime</w:t>
       </w:r>
       <w:bookmarkEnd w:id="6"/>
       <w:bookmarkEnd w:id="7"/>
       <w:bookmarkEnd w:id="8"/>
       <w:bookmarkEnd w:id="9"/>
+      <w:proofErr w:type="spellEnd"/>
     </w:p>
     <w:p>
       <w:r>
-        <w:t xml:space="preserve">U ovom dokumentu </w:t>
-      </w:r>
-      <w:r>
-        <w:t>definiše se specifikacija slučaja upotrebe za funkcionalnost “</w:t>
-      </w:r>
-      <w:r>
-        <w:t>Dodavanje proizvoda</w:t>
-      </w:r>
-      <w:r>
-        <w:t>”, koja je definisana u projektnom zadatku.</w:t>
+        <w:t xml:space="preserve">U </w:t>
+      </w:r>
+      <w:proofErr w:type="spellStart"/>
+      <w:r>
+        <w:t>ovom</w:t>
+      </w:r>
+      <w:proofErr w:type="spellEnd"/>
+      <w:r>
+        <w:t xml:space="preserve"> </w:t>
+      </w:r>
+      <w:proofErr w:type="spellStart"/>
+      <w:r>
+        <w:t>dokumentu</w:t>
+      </w:r>
+      <w:proofErr w:type="spellEnd"/>
+      <w:r>
+        <w:t xml:space="preserve"> </w:t>
+      </w:r>
+      <w:proofErr w:type="spellStart"/>
+      <w:r>
+        <w:t>definiše</w:t>
+      </w:r>
+      <w:proofErr w:type="spellEnd"/>
+      <w:r>
+        <w:t xml:space="preserve"> se </w:t>
+      </w:r>
+      <w:proofErr w:type="spellStart"/>
+      <w:r>
+        <w:t>specifikacija</w:t>
+      </w:r>
+      <w:proofErr w:type="spellEnd"/>
+      <w:r>
+        <w:t xml:space="preserve"> </w:t>
+      </w:r>
+      <w:proofErr w:type="spellStart"/>
+      <w:r>
+        <w:t>slučaja</w:t>
+      </w:r>
+      <w:proofErr w:type="spellEnd"/>
+      <w:r>
+        <w:t xml:space="preserve"> </w:t>
+      </w:r>
+      <w:proofErr w:type="spellStart"/>
+      <w:r>
+        <w:t>upotrebe</w:t>
+      </w:r>
+      <w:proofErr w:type="spellEnd"/>
+      <w:r>
+        <w:t xml:space="preserve"> za </w:t>
+      </w:r>
+      <w:proofErr w:type="spellStart"/>
+      <w:r>
+        <w:t>funkcionalnost</w:t>
+      </w:r>
+      <w:proofErr w:type="spellEnd"/>
+      <w:r>
+        <w:t xml:space="preserve"> “</w:t>
+      </w:r>
+      <w:proofErr w:type="spellStart"/>
+      <w:r>
+        <w:t>Dodavanje</w:t>
+      </w:r>
+      <w:proofErr w:type="spellEnd"/>
+      <w:r>
+        <w:t xml:space="preserve"> </w:t>
+      </w:r>
+      <w:proofErr w:type="spellStart"/>
+      <w:r>
+        <w:t>proizvoda</w:t>
+      </w:r>
+      <w:proofErr w:type="spellEnd"/>
+      <w:r>
+        <w:t xml:space="preserve">”, </w:t>
+      </w:r>
+      <w:proofErr w:type="spellStart"/>
+      <w:r>
+        <w:t>koja</w:t>
+      </w:r>
+      <w:proofErr w:type="spellEnd"/>
+      <w:r>
+        <w:t xml:space="preserve"> je </w:t>
+      </w:r>
+      <w:proofErr w:type="spellStart"/>
+      <w:r>
+        <w:t>definisana</w:t>
+      </w:r>
+      <w:proofErr w:type="spellEnd"/>
+      <w:r>
+        <w:t xml:space="preserve"> u </w:t>
+      </w:r>
+      <w:proofErr w:type="spellStart"/>
+      <w:r>
+        <w:t>projektnom</w:t>
+      </w:r>
+      <w:proofErr w:type="spellEnd"/>
+      <w:r>
+        <w:t xml:space="preserve"> </w:t>
+      </w:r>
+      <w:proofErr w:type="spellStart"/>
+      <w:r>
+        <w:t>zadatku</w:t>
+      </w:r>
+      <w:proofErr w:type="spellEnd"/>
+      <w:r>
+        <w:t>.</w:t>
       </w:r>
     </w:p>
     <w:p>
@@ -1324,19 +1576,213 @@
       <w:bookmarkStart w:id="12" w:name="_Toc205136688"/>
       <w:bookmarkStart w:id="13" w:name="_Toc205660793"/>
       <w:r>
-        <w:t>1.2. Namena dokumenta</w:t>
+        <w:t xml:space="preserve">1.2. </w:t>
+      </w:r>
+      <w:proofErr w:type="spellStart"/>
+      <w:r>
+        <w:t>Namena</w:t>
+      </w:r>
+      <w:proofErr w:type="spellEnd"/>
+      <w:r>
+        <w:t xml:space="preserve"> </w:t>
+      </w:r>
+      <w:proofErr w:type="spellStart"/>
+      <w:r>
+        <w:t>dokumenta</w:t>
       </w:r>
       <w:bookmarkEnd w:id="10"/>
       <w:bookmarkEnd w:id="11"/>
       <w:bookmarkEnd w:id="12"/>
       <w:bookmarkEnd w:id="13"/>
+      <w:proofErr w:type="spellEnd"/>
       <w:r>
         <w:t xml:space="preserve"> </w:t>
       </w:r>
     </w:p>
     <w:p>
-      <w:r>
-        <w:t>Dokument je namenjen za upotrebu od strane članova tima, prilikom daljeg dizajna, implementacije i testiranja veb aplikacije, kao i za predmetne asisente, prilikom utvrđivanja ispravnosti zamišljenih funkcionalnosti.</w:t>
+      <w:proofErr w:type="spellStart"/>
+      <w:r>
+        <w:t>Dokument</w:t>
+      </w:r>
+      <w:proofErr w:type="spellEnd"/>
+      <w:r>
+        <w:t xml:space="preserve"> je </w:t>
+      </w:r>
+      <w:proofErr w:type="spellStart"/>
+      <w:r>
+        <w:t>namenjen</w:t>
+      </w:r>
+      <w:proofErr w:type="spellEnd"/>
+      <w:r>
+        <w:t xml:space="preserve"> za </w:t>
+      </w:r>
+      <w:proofErr w:type="spellStart"/>
+      <w:r>
+        <w:t>upotrebu</w:t>
+      </w:r>
+      <w:proofErr w:type="spellEnd"/>
+      <w:r>
+        <w:t xml:space="preserve"> od </w:t>
+      </w:r>
+      <w:proofErr w:type="spellStart"/>
+      <w:r>
+        <w:t>strane</w:t>
+      </w:r>
+      <w:proofErr w:type="spellEnd"/>
+      <w:r>
+        <w:t xml:space="preserve"> </w:t>
+      </w:r>
+      <w:proofErr w:type="spellStart"/>
+      <w:r>
+        <w:t>članova</w:t>
+      </w:r>
+      <w:proofErr w:type="spellEnd"/>
+      <w:r>
+        <w:t xml:space="preserve"> </w:t>
+      </w:r>
+      <w:proofErr w:type="spellStart"/>
+      <w:r>
+        <w:t>tima</w:t>
+      </w:r>
+      <w:proofErr w:type="spellEnd"/>
+      <w:r>
+        <w:t xml:space="preserve">, </w:t>
+      </w:r>
+      <w:proofErr w:type="spellStart"/>
+      <w:r>
+        <w:t>prilikom</w:t>
+      </w:r>
+      <w:proofErr w:type="spellEnd"/>
+      <w:r>
+        <w:t xml:space="preserve"> </w:t>
+      </w:r>
+      <w:proofErr w:type="spellStart"/>
+      <w:r>
+        <w:t>daljeg</w:t>
+      </w:r>
+      <w:proofErr w:type="spellEnd"/>
+      <w:r>
+        <w:t xml:space="preserve"> </w:t>
+      </w:r>
+      <w:proofErr w:type="spellStart"/>
+      <w:r>
+        <w:t>dizajna</w:t>
+      </w:r>
+      <w:proofErr w:type="spellEnd"/>
+      <w:r>
+        <w:t xml:space="preserve">, </w:t>
+      </w:r>
+      <w:proofErr w:type="spellStart"/>
+      <w:r>
+        <w:t>implementacije</w:t>
+      </w:r>
+      <w:proofErr w:type="spellEnd"/>
+      <w:r>
+        <w:t xml:space="preserve"> </w:t>
+      </w:r>
+      <w:proofErr w:type="spellStart"/>
+      <w:r>
+        <w:t>i</w:t>
+      </w:r>
+      <w:proofErr w:type="spellEnd"/>
+      <w:r>
+        <w:t xml:space="preserve"> </w:t>
+      </w:r>
+      <w:proofErr w:type="spellStart"/>
+      <w:r>
+        <w:t>testiranja</w:t>
+      </w:r>
+      <w:proofErr w:type="spellEnd"/>
+      <w:r>
+        <w:t xml:space="preserve"> </w:t>
+      </w:r>
+      <w:proofErr w:type="spellStart"/>
+      <w:r>
+        <w:t>veb</w:t>
+      </w:r>
+      <w:proofErr w:type="spellEnd"/>
+      <w:r>
+        <w:t xml:space="preserve"> </w:t>
+      </w:r>
+      <w:proofErr w:type="spellStart"/>
+      <w:r>
+        <w:t>aplikacije</w:t>
+      </w:r>
+      <w:proofErr w:type="spellEnd"/>
+      <w:r>
+        <w:t xml:space="preserve">, </w:t>
+      </w:r>
+      <w:proofErr w:type="spellStart"/>
+      <w:r>
+        <w:t>kao</w:t>
+      </w:r>
+      <w:proofErr w:type="spellEnd"/>
+      <w:r>
+        <w:t xml:space="preserve"> </w:t>
+      </w:r>
+      <w:proofErr w:type="spellStart"/>
+      <w:r>
+        <w:t>i</w:t>
+      </w:r>
+      <w:proofErr w:type="spellEnd"/>
+      <w:r>
+        <w:t xml:space="preserve"> za </w:t>
+      </w:r>
+      <w:proofErr w:type="spellStart"/>
+      <w:r>
+        <w:t>predmetne</w:t>
+      </w:r>
+      <w:proofErr w:type="spellEnd"/>
+      <w:r>
+        <w:t xml:space="preserve"> </w:t>
+      </w:r>
+      <w:proofErr w:type="spellStart"/>
+      <w:r>
+        <w:t>asisente</w:t>
+      </w:r>
+      <w:proofErr w:type="spellEnd"/>
+      <w:r>
+        <w:t xml:space="preserve">, </w:t>
+      </w:r>
+      <w:proofErr w:type="spellStart"/>
+      <w:r>
+        <w:t>prilikom</w:t>
+      </w:r>
+      <w:proofErr w:type="spellEnd"/>
+      <w:r>
+        <w:t xml:space="preserve"> </w:t>
+      </w:r>
+      <w:proofErr w:type="spellStart"/>
+      <w:r>
+        <w:t>utvrđivanja</w:t>
+      </w:r>
+      <w:proofErr w:type="spellEnd"/>
+      <w:r>
+        <w:t xml:space="preserve"> </w:t>
+      </w:r>
+      <w:proofErr w:type="spellStart"/>
+      <w:r>
+        <w:t>ispravnosti</w:t>
+      </w:r>
+      <w:proofErr w:type="spellEnd"/>
+      <w:r>
+        <w:t xml:space="preserve"> </w:t>
+      </w:r>
+      <w:proofErr w:type="spellStart"/>
+      <w:r>
+        <w:t>zamišljenih</w:t>
+      </w:r>
+      <w:proofErr w:type="spellEnd"/>
+      <w:r>
+        <w:t xml:space="preserve"> </w:t>
+      </w:r>
+      <w:proofErr w:type="spellStart"/>
+      <w:r>
+        <w:t>funkcionalnosti</w:t>
+      </w:r>
+      <w:proofErr w:type="spellEnd"/>
+      <w:r>
+        <w:t>.</w:t>
       </w:r>
     </w:p>
     <w:p>
@@ -1348,12 +1794,17 @@
       <w:bookmarkStart w:id="16" w:name="_Toc205136689"/>
       <w:bookmarkStart w:id="17" w:name="_Toc205660794"/>
       <w:r>
-        <w:t>1.3. Opis</w:t>
+        <w:t xml:space="preserve">1.3. </w:t>
+      </w:r>
+      <w:proofErr w:type="spellStart"/>
+      <w:r>
+        <w:t>Opis</w:t>
       </w:r>
       <w:bookmarkEnd w:id="14"/>
       <w:bookmarkEnd w:id="15"/>
       <w:bookmarkEnd w:id="16"/>
       <w:bookmarkEnd w:id="17"/>
+      <w:proofErr w:type="spellEnd"/>
     </w:p>
     <w:p>
       <w:pPr>
@@ -1366,6 +1817,7 @@
           <w:lang w:val="sr-Latn-RS"/>
         </w:rPr>
       </w:pPr>
+      <w:proofErr w:type="spellStart"/>
       <w:r>
         <w:rPr>
           <w:b w:val="0"/>
@@ -1373,8 +1825,9 @@
           <w:sz w:val="28"/>
           <w:szCs w:val="22"/>
         </w:rPr>
-        <w:t>Domaćin može da dodaje proizvode koji će se prikazati na njegovom izlogu. Tom</w:t>
-      </w:r>
+        <w:t>Domaćin</w:t>
+      </w:r>
+      <w:proofErr w:type="spellEnd"/>
       <w:r>
         <w:rPr>
           <w:b w:val="0"/>
@@ -1384,6 +1837,7 @@
         </w:rPr>
         <w:t xml:space="preserve"> </w:t>
       </w:r>
+      <w:proofErr w:type="spellStart"/>
       <w:r>
         <w:rPr>
           <w:b w:val="0"/>
@@ -1391,8 +1845,258 @@
           <w:sz w:val="28"/>
           <w:szCs w:val="22"/>
         </w:rPr>
-        <w:t>prilikom se za proizvod definišu sledeći atributi</w:t>
-      </w:r>
+        <w:t>može</w:t>
+      </w:r>
+      <w:proofErr w:type="spellEnd"/>
+      <w:r>
+        <w:rPr>
+          <w:b w:val="0"/>
+          <w:color w:val="auto"/>
+          <w:sz w:val="28"/>
+          <w:szCs w:val="22"/>
+        </w:rPr>
+        <w:t xml:space="preserve"> da </w:t>
+      </w:r>
+      <w:proofErr w:type="spellStart"/>
+      <w:r>
+        <w:rPr>
+          <w:b w:val="0"/>
+          <w:color w:val="auto"/>
+          <w:sz w:val="28"/>
+          <w:szCs w:val="22"/>
+        </w:rPr>
+        <w:t>dodaje</w:t>
+      </w:r>
+      <w:proofErr w:type="spellEnd"/>
+      <w:r>
+        <w:rPr>
+          <w:b w:val="0"/>
+          <w:color w:val="auto"/>
+          <w:sz w:val="28"/>
+          <w:szCs w:val="22"/>
+        </w:rPr>
+        <w:t xml:space="preserve"> </w:t>
+      </w:r>
+      <w:proofErr w:type="spellStart"/>
+      <w:r>
+        <w:rPr>
+          <w:b w:val="0"/>
+          <w:color w:val="auto"/>
+          <w:sz w:val="28"/>
+          <w:szCs w:val="22"/>
+        </w:rPr>
+        <w:t>proizvode</w:t>
+      </w:r>
+      <w:proofErr w:type="spellEnd"/>
+      <w:r>
+        <w:rPr>
+          <w:b w:val="0"/>
+          <w:color w:val="auto"/>
+          <w:sz w:val="28"/>
+          <w:szCs w:val="22"/>
+        </w:rPr>
+        <w:t xml:space="preserve"> koji </w:t>
+      </w:r>
+      <w:proofErr w:type="spellStart"/>
+      <w:r>
+        <w:rPr>
+          <w:b w:val="0"/>
+          <w:color w:val="auto"/>
+          <w:sz w:val="28"/>
+          <w:szCs w:val="22"/>
+        </w:rPr>
+        <w:t>će</w:t>
+      </w:r>
+      <w:proofErr w:type="spellEnd"/>
+      <w:r>
+        <w:rPr>
+          <w:b w:val="0"/>
+          <w:color w:val="auto"/>
+          <w:sz w:val="28"/>
+          <w:szCs w:val="22"/>
+        </w:rPr>
+        <w:t xml:space="preserve"> se </w:t>
+      </w:r>
+      <w:proofErr w:type="spellStart"/>
+      <w:r>
+        <w:rPr>
+          <w:b w:val="0"/>
+          <w:color w:val="auto"/>
+          <w:sz w:val="28"/>
+          <w:szCs w:val="22"/>
+        </w:rPr>
+        <w:t>prikazati</w:t>
+      </w:r>
+      <w:proofErr w:type="spellEnd"/>
+      <w:r>
+        <w:rPr>
+          <w:b w:val="0"/>
+          <w:color w:val="auto"/>
+          <w:sz w:val="28"/>
+          <w:szCs w:val="22"/>
+        </w:rPr>
+        <w:t xml:space="preserve"> </w:t>
+      </w:r>
+      <w:proofErr w:type="spellStart"/>
+      <w:r>
+        <w:rPr>
+          <w:b w:val="0"/>
+          <w:color w:val="auto"/>
+          <w:sz w:val="28"/>
+          <w:szCs w:val="22"/>
+        </w:rPr>
+        <w:t>na</w:t>
+      </w:r>
+      <w:proofErr w:type="spellEnd"/>
+      <w:r>
+        <w:rPr>
+          <w:b w:val="0"/>
+          <w:color w:val="auto"/>
+          <w:sz w:val="28"/>
+          <w:szCs w:val="22"/>
+        </w:rPr>
+        <w:t xml:space="preserve"> </w:t>
+      </w:r>
+      <w:proofErr w:type="spellStart"/>
+      <w:r>
+        <w:rPr>
+          <w:b w:val="0"/>
+          <w:color w:val="auto"/>
+          <w:sz w:val="28"/>
+          <w:szCs w:val="22"/>
+        </w:rPr>
+        <w:t>njegovom</w:t>
+      </w:r>
+      <w:proofErr w:type="spellEnd"/>
+      <w:r>
+        <w:rPr>
+          <w:b w:val="0"/>
+          <w:color w:val="auto"/>
+          <w:sz w:val="28"/>
+          <w:szCs w:val="22"/>
+        </w:rPr>
+        <w:t xml:space="preserve"> </w:t>
+      </w:r>
+      <w:proofErr w:type="spellStart"/>
+      <w:r>
+        <w:rPr>
+          <w:b w:val="0"/>
+          <w:color w:val="auto"/>
+          <w:sz w:val="28"/>
+          <w:szCs w:val="22"/>
+        </w:rPr>
+        <w:t>izlogu</w:t>
+      </w:r>
+      <w:proofErr w:type="spellEnd"/>
+      <w:r>
+        <w:rPr>
+          <w:b w:val="0"/>
+          <w:color w:val="auto"/>
+          <w:sz w:val="28"/>
+          <w:szCs w:val="22"/>
+        </w:rPr>
+        <w:t>. Tom</w:t>
+      </w:r>
+      <w:r>
+        <w:rPr>
+          <w:b w:val="0"/>
+          <w:color w:val="auto"/>
+          <w:sz w:val="28"/>
+          <w:szCs w:val="22"/>
+        </w:rPr>
+        <w:t xml:space="preserve"> </w:t>
+      </w:r>
+      <w:proofErr w:type="spellStart"/>
+      <w:r>
+        <w:rPr>
+          <w:b w:val="0"/>
+          <w:color w:val="auto"/>
+          <w:sz w:val="28"/>
+          <w:szCs w:val="22"/>
+        </w:rPr>
+        <w:t>prilikom</w:t>
+      </w:r>
+      <w:proofErr w:type="spellEnd"/>
+      <w:r>
+        <w:rPr>
+          <w:b w:val="0"/>
+          <w:color w:val="auto"/>
+          <w:sz w:val="28"/>
+          <w:szCs w:val="22"/>
+        </w:rPr>
+        <w:t xml:space="preserve"> se za </w:t>
+      </w:r>
+      <w:proofErr w:type="spellStart"/>
+      <w:r>
+        <w:rPr>
+          <w:b w:val="0"/>
+          <w:color w:val="auto"/>
+          <w:sz w:val="28"/>
+          <w:szCs w:val="22"/>
+        </w:rPr>
+        <w:t>proizvod</w:t>
+      </w:r>
+      <w:proofErr w:type="spellEnd"/>
+      <w:r>
+        <w:rPr>
+          <w:b w:val="0"/>
+          <w:color w:val="auto"/>
+          <w:sz w:val="28"/>
+          <w:szCs w:val="22"/>
+        </w:rPr>
+        <w:t xml:space="preserve"> </w:t>
+      </w:r>
+      <w:proofErr w:type="spellStart"/>
+      <w:r>
+        <w:rPr>
+          <w:b w:val="0"/>
+          <w:color w:val="auto"/>
+          <w:sz w:val="28"/>
+          <w:szCs w:val="22"/>
+        </w:rPr>
+        <w:t>definišu</w:t>
+      </w:r>
+      <w:proofErr w:type="spellEnd"/>
+      <w:r>
+        <w:rPr>
+          <w:b w:val="0"/>
+          <w:color w:val="auto"/>
+          <w:sz w:val="28"/>
+          <w:szCs w:val="22"/>
+        </w:rPr>
+        <w:t xml:space="preserve"> </w:t>
+      </w:r>
+      <w:proofErr w:type="spellStart"/>
+      <w:r>
+        <w:rPr>
+          <w:b w:val="0"/>
+          <w:color w:val="auto"/>
+          <w:sz w:val="28"/>
+          <w:szCs w:val="22"/>
+        </w:rPr>
+        <w:t>sledeći</w:t>
+      </w:r>
+      <w:proofErr w:type="spellEnd"/>
+      <w:r>
+        <w:rPr>
+          <w:b w:val="0"/>
+          <w:color w:val="auto"/>
+          <w:sz w:val="28"/>
+          <w:szCs w:val="22"/>
+        </w:rPr>
+        <w:t xml:space="preserve"> </w:t>
+      </w:r>
+      <w:proofErr w:type="spellStart"/>
+      <w:r>
+        <w:rPr>
+          <w:b w:val="0"/>
+          <w:color w:val="auto"/>
+          <w:sz w:val="28"/>
+          <w:szCs w:val="22"/>
+        </w:rPr>
+        <w:t>atributi</w:t>
+      </w:r>
+      <w:proofErr w:type="spellEnd"/>
       <w:r>
         <w:rPr>
           <w:b w:val="0"/>
@@ -1508,8 +2212,13 @@
         <w:t xml:space="preserve">1.4. </w:t>
       </w:r>
       <w:r>
-        <w:t>Otvorena pitanja</w:t>
-      </w:r>
+        <w:t xml:space="preserve">Otvorena </w:t>
+      </w:r>
+      <w:proofErr w:type="spellStart"/>
+      <w:r>
+        <w:t>pitanja</w:t>
+      </w:r>
+      <w:proofErr w:type="spellEnd"/>
     </w:p>
     <w:tbl>
       <w:tblPr>
@@ -1673,7 +2382,25 @@
         <w:rPr>
           <w:lang w:val="de-DE"/>
         </w:rPr>
-        <w:t>orisnik kroz formu unosi atribute proizvoda koji želi da doda (kategorija, ime, slika, prskanost, dostupnost, opis).</w:t>
+        <w:t>orisnik kroz formu unosi atribute proizvoda koji želi da doda (</w:t>
+      </w:r>
+      <w:r>
+        <w:rPr>
+          <w:lang w:val="de-DE"/>
+        </w:rPr>
+        <w:t xml:space="preserve">kategorija, ime, slika, </w:t>
+      </w:r>
+      <w:r>
+        <w:rPr>
+          <w:lang w:val="sr-Latn-RS"/>
+        </w:rPr>
+        <w:t>način uzgoja</w:t>
+      </w:r>
+      <w:r>
+        <w:rPr>
+          <w:lang w:val="de-DE"/>
+        </w:rPr>
+        <w:t>, dostupnost, opis).</w:t>
       </w:r>
     </w:p>
     <w:p>
@@ -1795,12 +2522,98 @@
         </w:rPr>
         <w:t xml:space="preserve">.a. </w:t>
       </w:r>
+      <w:proofErr w:type="spellStart"/>
       <w:r>
         <w:rPr>
           <w:lang w:val="en-US"/>
         </w:rPr>
-        <w:t>Korisnik nije uneo neki od neophodnih atributa</w:t>
-      </w:r>
+        <w:t>Korisnik</w:t>
+      </w:r>
+      <w:proofErr w:type="spellEnd"/>
+      <w:r>
+        <w:rPr>
+          <w:lang w:val="en-US"/>
+        </w:rPr>
+        <w:t xml:space="preserve"> </w:t>
+      </w:r>
+      <w:proofErr w:type="spellStart"/>
+      <w:r>
+        <w:rPr>
+          <w:lang w:val="en-US"/>
+        </w:rPr>
+        <w:t>nije</w:t>
+      </w:r>
+      <w:proofErr w:type="spellEnd"/>
+      <w:r>
+        <w:rPr>
+          <w:lang w:val="en-US"/>
+        </w:rPr>
+        <w:t xml:space="preserve"> </w:t>
+      </w:r>
+      <w:proofErr w:type="spellStart"/>
+      <w:r>
+        <w:rPr>
+          <w:lang w:val="en-US"/>
+        </w:rPr>
+        <w:t>uneo</w:t>
+      </w:r>
+      <w:proofErr w:type="spellEnd"/>
+      <w:r>
+        <w:rPr>
+          <w:lang w:val="en-US"/>
+        </w:rPr>
+        <w:t xml:space="preserve"> </w:t>
+      </w:r>
+      <w:proofErr w:type="spellStart"/>
+      <w:r>
+        <w:rPr>
+          <w:lang w:val="en-US"/>
+        </w:rPr>
+        <w:t>neki</w:t>
+      </w:r>
+      <w:proofErr w:type="spellEnd"/>
+      <w:r>
+        <w:rPr>
+          <w:lang w:val="en-US"/>
+        </w:rPr>
+        <w:t xml:space="preserve"> </w:t>
+      </w:r>
+      <w:proofErr w:type="spellStart"/>
+      <w:r>
+        <w:rPr>
+          <w:lang w:val="en-US"/>
+        </w:rPr>
+        <w:t>od</w:t>
+      </w:r>
+      <w:proofErr w:type="spellEnd"/>
+      <w:r>
+        <w:rPr>
+          <w:lang w:val="en-US"/>
+        </w:rPr>
+        <w:t xml:space="preserve"> </w:t>
+      </w:r>
+      <w:proofErr w:type="spellStart"/>
+      <w:r>
+        <w:rPr>
+          <w:lang w:val="en-US"/>
+        </w:rPr>
+        <w:t>neophodnih</w:t>
+      </w:r>
+      <w:proofErr w:type="spellEnd"/>
+      <w:r>
+        <w:rPr>
+          <w:lang w:val="en-US"/>
+        </w:rPr>
+        <w:t xml:space="preserve"> </w:t>
+      </w:r>
+      <w:proofErr w:type="spellStart"/>
+      <w:r>
+        <w:rPr>
+          <w:lang w:val="en-US"/>
+        </w:rPr>
+        <w:t>atributa</w:t>
+      </w:r>
+      <w:proofErr w:type="spellEnd"/>
       <w:r>
         <w:rPr>
           <w:lang w:val="en-US"/>
@@ -1825,37 +2638,295 @@
         <w:rPr>
           <w:lang w:val="en-US"/>
         </w:rPr>
-        <w:t xml:space="preserve">.a.1. Sistem </w:t>
-      </w:r>
+        <w:t xml:space="preserve">.a.1. </w:t>
+      </w:r>
+      <w:proofErr w:type="spellStart"/>
       <w:r>
         <w:rPr>
           <w:lang w:val="en-US"/>
         </w:rPr>
-        <w:t>obaveštava korisnika da je kreiranje proizvoda neuspešno zbog nedostajućih</w:t>
-      </w:r>
+        <w:t>Sistem</w:t>
+      </w:r>
+      <w:proofErr w:type="spellEnd"/>
       <w:r>
         <w:rPr>
           <w:lang w:val="en-US"/>
         </w:rPr>
-        <w:t xml:space="preserve"> neophodnih</w:t>
-      </w:r>
+        <w:t xml:space="preserve"> </w:t>
+      </w:r>
+      <w:proofErr w:type="spellStart"/>
       <w:r>
         <w:rPr>
           <w:lang w:val="en-US"/>
         </w:rPr>
-        <w:t xml:space="preserve"> atributa</w:t>
-      </w:r>
+        <w:t>obaveštava</w:t>
+      </w:r>
+      <w:proofErr w:type="spellEnd"/>
       <w:r>
         <w:rPr>
           <w:lang w:val="en-US"/>
         </w:rPr>
-        <w:t>(kategorija, ime, slika, prskanost, dostupnost)</w:t>
-      </w:r>
+        <w:t xml:space="preserve"> </w:t>
+      </w:r>
+      <w:proofErr w:type="spellStart"/>
       <w:r>
         <w:rPr>
           <w:lang w:val="en-US"/>
         </w:rPr>
-        <w:t xml:space="preserve"> i vraća ga na korak 1.</w:t>
+        <w:t>korisnika</w:t>
+      </w:r>
+      <w:proofErr w:type="spellEnd"/>
+      <w:r>
+        <w:rPr>
+          <w:lang w:val="en-US"/>
+        </w:rPr>
+        <w:t xml:space="preserve"> da je </w:t>
+      </w:r>
+      <w:proofErr w:type="spellStart"/>
+      <w:r>
+        <w:rPr>
+          <w:lang w:val="en-US"/>
+        </w:rPr>
+        <w:t>kreiranje</w:t>
+      </w:r>
+      <w:proofErr w:type="spellEnd"/>
+      <w:r>
+        <w:rPr>
+          <w:lang w:val="en-US"/>
+        </w:rPr>
+        <w:t xml:space="preserve"> </w:t>
+      </w:r>
+      <w:proofErr w:type="spellStart"/>
+      <w:r>
+        <w:rPr>
+          <w:lang w:val="en-US"/>
+        </w:rPr>
+        <w:t>proizvoda</w:t>
+      </w:r>
+      <w:proofErr w:type="spellEnd"/>
+      <w:r>
+        <w:rPr>
+          <w:lang w:val="en-US"/>
+        </w:rPr>
+        <w:t xml:space="preserve"> </w:t>
+      </w:r>
+      <w:proofErr w:type="spellStart"/>
+      <w:r>
+        <w:rPr>
+          <w:lang w:val="en-US"/>
+        </w:rPr>
+        <w:t>neuspešno</w:t>
+      </w:r>
+      <w:proofErr w:type="spellEnd"/>
+      <w:r>
+        <w:rPr>
+          <w:lang w:val="en-US"/>
+        </w:rPr>
+        <w:t xml:space="preserve"> </w:t>
+      </w:r>
+      <w:proofErr w:type="spellStart"/>
+      <w:r>
+        <w:rPr>
+          <w:lang w:val="en-US"/>
+        </w:rPr>
+        <w:t>zbog</w:t>
+      </w:r>
+      <w:proofErr w:type="spellEnd"/>
+      <w:r>
+        <w:rPr>
+          <w:lang w:val="en-US"/>
+        </w:rPr>
+        <w:t xml:space="preserve"> </w:t>
+      </w:r>
+      <w:proofErr w:type="spellStart"/>
+      <w:r>
+        <w:rPr>
+          <w:lang w:val="en-US"/>
+        </w:rPr>
+        <w:t>nedostajućih</w:t>
+      </w:r>
+      <w:proofErr w:type="spellEnd"/>
+      <w:r>
+        <w:rPr>
+          <w:lang w:val="en-US"/>
+        </w:rPr>
+        <w:t xml:space="preserve"> </w:t>
+      </w:r>
+      <w:proofErr w:type="spellStart"/>
+      <w:r>
+        <w:rPr>
+          <w:lang w:val="en-US"/>
+        </w:rPr>
+        <w:t>neophodnih</w:t>
+      </w:r>
+      <w:proofErr w:type="spellEnd"/>
+      <w:r>
+        <w:rPr>
+          <w:lang w:val="en-US"/>
+        </w:rPr>
+        <w:t xml:space="preserve"> </w:t>
+      </w:r>
+      <w:proofErr w:type="spellStart"/>
+      <w:proofErr w:type="gramStart"/>
+      <w:r>
+        <w:rPr>
+          <w:lang w:val="en-US"/>
+        </w:rPr>
+        <w:t>atributa</w:t>
+      </w:r>
+      <w:proofErr w:type="spellEnd"/>
+      <w:r>
+        <w:rPr>
+          <w:lang w:val="en-US"/>
+        </w:rPr>
+        <w:t>(</w:t>
+      </w:r>
+      <w:proofErr w:type="spellStart"/>
+      <w:proofErr w:type="gramEnd"/>
+      <w:r>
+        <w:rPr>
+          <w:lang w:val="en-US"/>
+        </w:rPr>
+        <w:t>kategorija</w:t>
+      </w:r>
+      <w:proofErr w:type="spellEnd"/>
+      <w:r>
+        <w:rPr>
+          <w:lang w:val="en-US"/>
+        </w:rPr>
+        <w:t xml:space="preserve">, </w:t>
+      </w:r>
+      <w:proofErr w:type="spellStart"/>
+      <w:r>
+        <w:rPr>
+          <w:lang w:val="en-US"/>
+        </w:rPr>
+        <w:t>ime</w:t>
+      </w:r>
+      <w:proofErr w:type="spellEnd"/>
+      <w:r>
+        <w:rPr>
+          <w:lang w:val="en-US"/>
+        </w:rPr>
+        <w:t xml:space="preserve">, </w:t>
+      </w:r>
+      <w:proofErr w:type="spellStart"/>
+      <w:r>
+        <w:rPr>
+          <w:lang w:val="en-US"/>
+        </w:rPr>
+        <w:t>slika</w:t>
+      </w:r>
+      <w:proofErr w:type="spellEnd"/>
+      <w:r>
+        <w:rPr>
+          <w:lang w:val="en-US"/>
+        </w:rPr>
+        <w:t xml:space="preserve">, </w:t>
+      </w:r>
+      <w:proofErr w:type="spellStart"/>
+      <w:r>
+        <w:rPr>
+          <w:lang w:val="en-US"/>
+        </w:rPr>
+        <w:t>način</w:t>
+      </w:r>
+      <w:proofErr w:type="spellEnd"/>
+      <w:r>
+        <w:rPr>
+          <w:lang w:val="en-US"/>
+        </w:rPr>
+        <w:t xml:space="preserve"> </w:t>
+      </w:r>
+      <w:proofErr w:type="spellStart"/>
+      <w:r>
+        <w:rPr>
+          <w:lang w:val="en-US"/>
+        </w:rPr>
+        <w:t>uzgoja</w:t>
+      </w:r>
+      <w:proofErr w:type="spellEnd"/>
+      <w:r>
+        <w:rPr>
+          <w:lang w:val="en-US"/>
+        </w:rPr>
+        <w:t xml:space="preserve">, </w:t>
+      </w:r>
+      <w:proofErr w:type="spellStart"/>
+      <w:r>
+        <w:rPr>
+          <w:lang w:val="en-US"/>
+        </w:rPr>
+        <w:t>dostupnost</w:t>
+      </w:r>
+      <w:proofErr w:type="spellEnd"/>
+      <w:r>
+        <w:rPr>
+          <w:lang w:val="en-US"/>
+        </w:rPr>
+        <w:t>)</w:t>
+      </w:r>
+      <w:r>
+        <w:rPr>
+          <w:lang w:val="en-US"/>
+        </w:rPr>
+        <w:t xml:space="preserve"> </w:t>
+      </w:r>
+      <w:proofErr w:type="spellStart"/>
+      <w:r>
+        <w:rPr>
+          <w:lang w:val="en-US"/>
+        </w:rPr>
+        <w:t>i</w:t>
+      </w:r>
+      <w:proofErr w:type="spellEnd"/>
+      <w:r>
+        <w:rPr>
+          <w:lang w:val="en-US"/>
+        </w:rPr>
+        <w:t xml:space="preserve"> </w:t>
+      </w:r>
+      <w:proofErr w:type="spellStart"/>
+      <w:r>
+        <w:rPr>
+          <w:lang w:val="en-US"/>
+        </w:rPr>
+        <w:t>vraća</w:t>
+      </w:r>
+      <w:proofErr w:type="spellEnd"/>
+      <w:r>
+        <w:rPr>
+          <w:lang w:val="en-US"/>
+        </w:rPr>
+        <w:t xml:space="preserve"> ga </w:t>
+      </w:r>
+      <w:proofErr w:type="spellStart"/>
+      <w:r>
+        <w:rPr>
+          <w:lang w:val="en-US"/>
+        </w:rPr>
+        <w:t>na</w:t>
+      </w:r>
+      <w:proofErr w:type="spellEnd"/>
+      <w:r>
+        <w:rPr>
+          <w:lang w:val="en-US"/>
+        </w:rPr>
+        <w:t xml:space="preserve"> </w:t>
+      </w:r>
+      <w:proofErr w:type="spellStart"/>
+      <w:r>
+        <w:rPr>
+          <w:lang w:val="en-US"/>
+        </w:rPr>
+        <w:t>korak</w:t>
+      </w:r>
+      <w:proofErr w:type="spellEnd"/>
+      <w:r>
+        <w:rPr>
+          <w:lang w:val="en-US"/>
+        </w:rPr>
+        <w:t xml:space="preserve"> 1.</w:t>
       </w:r>
     </w:p>
     <w:p>
@@ -2221,14 +3292,34 @@
         <w:color w:val="18642F"/>
       </w:rPr>
     </w:pPr>
+    <w:proofErr w:type="spellStart"/>
     <w:r>
       <w:rPr>
         <w:b/>
         <w:bCs/>
         <w:color w:val="18642F"/>
       </w:rPr>
-      <w:t>Digitalna pijaca</w:t>
+      <w:t>Digitalna</w:t>
     </w:r>
+    <w:proofErr w:type="spellEnd"/>
+    <w:r>
+      <w:rPr>
+        <w:b/>
+        <w:bCs/>
+        <w:color w:val="18642F"/>
+      </w:rPr>
+      <w:t xml:space="preserve"> </w:t>
+    </w:r>
+    <w:proofErr w:type="spellStart"/>
+    <w:r>
+      <w:rPr>
+        <w:b/>
+        <w:bCs/>
+        <w:color w:val="18642F"/>
+      </w:rPr>
+      <w:t>pijaca</w:t>
+    </w:r>
+    <w:proofErr w:type="spellEnd"/>
   </w:p>
   <w:p>
     <w:pPr>
@@ -2282,8 +3373,18 @@
         <w:bCs/>
         <w:color w:val="18642F"/>
       </w:rPr>
-      <w:t>Tim GreenNode</w:t>
+      <w:t xml:space="preserve">Tim </w:t>
     </w:r>
+    <w:proofErr w:type="spellStart"/>
+    <w:r>
+      <w:rPr>
+        <w:b/>
+        <w:bCs/>
+        <w:color w:val="18642F"/>
+      </w:rPr>
+      <w:t>GreenNode</w:t>
+    </w:r>
+    <w:proofErr w:type="spellEnd"/>
   </w:p>
   <w:p>
     <w:pPr>

</xml_diff>